<commit_message>
Abstraction - Exercises Finished
</commit_message>
<xml_diff>
--- a/06.EXERCISE ABSTRACTION/02. Advanced-Java-Abstraction-Exercises.docx
+++ b/06.EXERCISE ABSTRACTION/02. Advanced-Java-Abstraction-Exercises.docx
@@ -75,8 +75,6 @@
           <w:t>Judge</w:t>
         </w:r>
       </w:hyperlink>
-      <w:bookmarkStart w:id="0" w:name="_GoBack"/>
-      <w:bookmarkEnd w:id="0"/>
       <w:r>
         <w:rPr>
           <w:lang w:val="en-GB"/>
@@ -405,7 +403,7 @@
                 <w:noProof/>
                 <w:color w:val="333333"/>
                 <w:sz w:val="16"/>
-                <w:lang w:val="en-US"/>
+                <w:lang w:eastAsia="bg-BG"/>
               </w:rPr>
               <w:drawing>
                 <wp:inline distT="0" distB="0" distL="0" distR="0" wp14:anchorId="3B52206F" wp14:editId="58B31A5D">
@@ -481,7 +479,7 @@
                 <w:noProof/>
                 <w:color w:val="333333"/>
                 <w:sz w:val="16"/>
-                <w:lang w:val="en-US"/>
+                <w:lang w:eastAsia="bg-BG"/>
               </w:rPr>
               <w:drawing>
                 <wp:inline distT="0" distB="0" distL="0" distR="0" wp14:anchorId="6A074C08" wp14:editId="34FCBE7A">
@@ -1842,7 +1840,7 @@
       <w:r>
         <w:rPr>
           <w:noProof/>
-          <w:lang w:val="en-US"/>
+          <w:lang w:eastAsia="bg-BG"/>
         </w:rPr>
         <w:drawing>
           <wp:inline distT="0" distB="0" distL="0" distR="0" wp14:anchorId="150D28AC" wp14:editId="34DE0D6D">
@@ -3899,7 +3897,7 @@
                 <w:noProof/>
                 <w:color w:val="333333"/>
                 <w:sz w:val="16"/>
-                <w:lang w:val="en-US"/>
+                <w:lang w:eastAsia="bg-BG"/>
               </w:rPr>
               <w:drawing>
                 <wp:inline distT="0" distB="0" distL="0" distR="0" wp14:anchorId="223583EC" wp14:editId="7A12ABBB">
@@ -4561,7 +4559,7 @@
                 <w:color w:val="333333"/>
                 <w:sz w:val="18"/>
                 <w:szCs w:val="18"/>
-                <w:lang w:val="en-US"/>
+                <w:lang w:eastAsia="bg-BG"/>
               </w:rPr>
               <w:drawing>
                 <wp:inline distT="0" distB="0" distL="0" distR="0" wp14:anchorId="27AA785C" wp14:editId="51D81665">
@@ -4752,7 +4750,7 @@
                 <w:color w:val="333333"/>
                 <w:sz w:val="18"/>
                 <w:szCs w:val="18"/>
-                <w:lang w:val="en-US"/>
+                <w:lang w:eastAsia="bg-BG"/>
               </w:rPr>
               <w:drawing>
                 <wp:inline distT="0" distB="0" distL="0" distR="0" wp14:anchorId="6E72783F" wp14:editId="387BF3E3">
@@ -10322,7 +10320,7 @@
             <w:r>
               <w:rPr>
                 <w:noProof/>
-                <w:lang w:val="en-US"/>
+                <w:lang w:eastAsia="bg-BG"/>
               </w:rPr>
               <w:drawing>
                 <wp:inline distT="0" distB="0" distL="0" distR="0" wp14:anchorId="4BC83D4B" wp14:editId="5BE446C1">
@@ -10381,7 +10379,7 @@
             <w:r>
               <w:rPr>
                 <w:noProof/>
-                <w:lang w:val="en-US"/>
+                <w:lang w:eastAsia="bg-BG"/>
               </w:rPr>
               <w:drawing>
                 <wp:inline distT="0" distB="0" distL="0" distR="0" wp14:anchorId="5F7B3227" wp14:editId="143FEC6B">
@@ -10438,7 +10436,7 @@
             <w:r>
               <w:rPr>
                 <w:noProof/>
-                <w:lang w:val="en-US"/>
+                <w:lang w:eastAsia="bg-BG"/>
               </w:rPr>
               <w:drawing>
                 <wp:inline distT="0" distB="0" distL="0" distR="0" wp14:anchorId="735D8E13" wp14:editId="67205A7F">
@@ -10502,7 +10500,7 @@
             <w:r>
               <w:rPr>
                 <w:noProof/>
-                <w:lang w:val="en-US"/>
+                <w:lang w:eastAsia="bg-BG"/>
               </w:rPr>
               <w:lastRenderedPageBreak/>
               <w:drawing>
@@ -11449,6 +11447,16 @@
               </w:rPr>
               <w:t>exam</w:t>
             </w:r>
+            <w:r>
+              <w:rPr>
+                <w:rFonts w:ascii="Consolas" w:hAnsi="Consolas" w:cs="Consolas"/>
+                <w:noProof/>
+                <w:color w:val="000000"/>
+                <w:lang w:val="en-US"/>
+              </w:rPr>
+              <w:br/>
+              <w:t>END</w:t>
+            </w:r>
           </w:p>
         </w:tc>
         <w:tc>
@@ -11739,6 +11747,26 @@
               </w:rPr>
               <w:t>exam</w:t>
             </w:r>
+            <w:r>
+              <w:rPr>
+                <w:rFonts w:ascii="Consolas" w:hAnsi="Consolas" w:cs="Consolas"/>
+                <w:noProof/>
+                <w:color w:val="000000"/>
+                <w:lang w:val="en-US"/>
+              </w:rPr>
+              <w:br/>
+            </w:r>
+            <w:r>
+              <w:rPr>
+                <w:rFonts w:ascii="Consolas" w:hAnsi="Consolas" w:cs="Consolas"/>
+                <w:noProof/>
+                <w:color w:val="000000"/>
+                <w:lang w:val="en-US"/>
+              </w:rPr>
+              <w:t>END</w:t>
+            </w:r>
+            <w:bookmarkStart w:id="0" w:name="_GoBack"/>
+            <w:bookmarkEnd w:id="0"/>
           </w:p>
         </w:tc>
         <w:tc>
@@ -11944,6 +11972,16 @@
                 <w:lang w:val="en-US"/>
               </w:rPr>
               <w:t>exam</w:t>
+            </w:r>
+            <w:r>
+              <w:rPr>
+                <w:rFonts w:ascii="Consolas" w:hAnsi="Consolas" w:cs="Consolas"/>
+                <w:noProof/>
+                <w:color w:val="000000"/>
+                <w:lang w:val="en-US"/>
+              </w:rPr>
+              <w:br/>
+              <w:t>END</w:t>
             </w:r>
           </w:p>
         </w:tc>
@@ -12475,6 +12513,16 @@
               </w:rPr>
               <w:t>exam</w:t>
             </w:r>
+            <w:r>
+              <w:rPr>
+                <w:rFonts w:ascii="Consolas" w:hAnsi="Consolas" w:cs="Consolas"/>
+                <w:noProof/>
+                <w:color w:val="000000"/>
+                <w:lang w:val="en-US"/>
+              </w:rPr>
+              <w:br/>
+              <w:t>END</w:t>
+            </w:r>
           </w:p>
         </w:tc>
         <w:tc>
@@ -12637,6 +12685,29 @@
                 <w:rFonts w:ascii="Consolas" w:hAnsi="Consolas" w:cs="Consolas"/>
                 <w:noProof/>
                 <w:color w:val="000000"/>
+                <w:lang w:val="en-US"/>
+              </w:rPr>
+            </w:pPr>
+            <w:r>
+              <w:rPr>
+                <w:rFonts w:ascii="Consolas" w:hAnsi="Consolas" w:cs="Consolas"/>
+                <w:noProof/>
+                <w:color w:val="000000"/>
+                <w:lang w:val="en-US"/>
+              </w:rPr>
+              <w:t>exam</w:t>
+            </w:r>
+          </w:p>
+          <w:p>
+            <w:pPr>
+              <w:autoSpaceDE w:val="0"/>
+              <w:autoSpaceDN w:val="0"/>
+              <w:adjustRightInd w:val="0"/>
+              <w:spacing w:after="0" w:line="240" w:lineRule="auto"/>
+              <w:rPr>
+                <w:rFonts w:ascii="Consolas" w:hAnsi="Consolas" w:cs="Consolas"/>
+                <w:noProof/>
+                <w:color w:val="000000"/>
                 <w:highlight w:val="white"/>
                 <w:lang w:val="en-US"/>
               </w:rPr>
@@ -12648,7 +12719,7 @@
                 <w:color w:val="000000"/>
                 <w:lang w:val="en-US"/>
               </w:rPr>
-              <w:t>exam</w:t>
+              <w:t>END</w:t>
             </w:r>
           </w:p>
         </w:tc>
@@ -12859,6 +12930,25 @@
               </w:rPr>
               <w:t>exam</w:t>
             </w:r>
+            <w:r>
+              <w:rPr>
+                <w:rFonts w:ascii="Consolas" w:hAnsi="Consolas" w:cs="Consolas"/>
+                <w:noProof/>
+                <w:color w:val="000000"/>
+                <w:highlight w:val="white"/>
+                <w:lang w:val="en-US"/>
+              </w:rPr>
+              <w:br/>
+            </w:r>
+            <w:r>
+              <w:rPr>
+                <w:rFonts w:ascii="Consolas" w:hAnsi="Consolas" w:cs="Consolas"/>
+                <w:noProof/>
+                <w:color w:val="000000"/>
+                <w:lang w:val="en-US"/>
+              </w:rPr>
+              <w:t>END</w:t>
+            </w:r>
           </w:p>
         </w:tc>
         <w:tc>
@@ -13206,7 +13296,7 @@
       <w:r>
         <w:rPr>
           <w:noProof/>
-          <w:lang w:val="en-US"/>
+          <w:lang w:eastAsia="bg-BG"/>
         </w:rPr>
         <w:lastRenderedPageBreak/>
         <w:drawing>
@@ -14537,16 +14627,14 @@
               </w:rPr>
               <w:t>Gamma-Cygni 10 10</w:t>
             </w:r>
-          </w:p>
-          <w:p>
-            <w:pPr>
-              <w:spacing w:after="0" w:line="240" w:lineRule="auto"/>
-              <w:rPr>
-                <w:rFonts w:ascii="Consolas" w:hAnsi="Consolas" w:cs="Consolas"/>
-                <w:noProof/>
-                <w:lang w:val="en-US"/>
-              </w:rPr>
-            </w:pPr>
+            <w:r>
+              <w:rPr>
+                <w:rFonts w:ascii="Consolas" w:hAnsi="Consolas" w:cs="Consolas"/>
+                <w:noProof/>
+                <w:lang w:val="en-US"/>
+              </w:rPr>
+              <w:br/>
+            </w:r>
             <w:r>
               <w:rPr>
                 <w:rFonts w:ascii="Consolas" w:hAnsi="Consolas" w:cs="Consolas"/>
@@ -15015,7 +15103,7 @@
     <w:r>
       <w:rPr>
         <w:noProof/>
-        <w:lang w:val="en-US"/>
+        <w:lang w:eastAsia="bg-BG"/>
       </w:rPr>
       <mc:AlternateContent>
         <mc:Choice Requires="wps">
@@ -15132,7 +15220,7 @@
     <w:r>
       <w:rPr>
         <w:noProof/>
-        <w:lang w:val="en-US"/>
+        <w:lang w:eastAsia="bg-BG"/>
       </w:rPr>
       <mc:AlternateContent>
         <mc:Choice Requires="wps">
@@ -15232,7 +15320,7 @@
                               <w:szCs w:val="18"/>
                               <w:lang w:val="en-US"/>
                             </w:rPr>
-                            <w:t>1</w:t>
+                            <w:t>8</w:t>
                           </w:r>
                           <w:r>
                             <w:rPr>
@@ -15369,7 +15457,7 @@
                         <w:szCs w:val="18"/>
                         <w:lang w:val="en-US"/>
                       </w:rPr>
-                      <w:t>1</w:t>
+                      <w:t>8</w:t>
                     </w:r>
                     <w:r>
                       <w:rPr>
@@ -15442,7 +15530,7 @@
         <w:noProof/>
         <w:sz w:val="24"/>
         <w:szCs w:val="24"/>
-        <w:lang w:val="en-US"/>
+        <w:lang w:eastAsia="bg-BG"/>
       </w:rPr>
       <mc:AlternateContent>
         <mc:Choice Requires="wps">
@@ -15574,7 +15662,7 @@
                               <w:noProof/>
                               <w:sz w:val="20"/>
                               <w:szCs w:val="20"/>
-                              <w:lang w:val="en-US"/>
+                              <w:lang w:eastAsia="bg-BG"/>
                             </w:rPr>
                             <w:drawing>
                               <wp:inline distT="0" distB="0" distL="0" distR="0" wp14:anchorId="3B3B9C94" wp14:editId="78F2A703">
@@ -15627,7 +15715,7 @@
                               <w:noProof/>
                               <w:sz w:val="20"/>
                               <w:szCs w:val="20"/>
-                              <w:lang w:val="en-US"/>
+                              <w:lang w:eastAsia="bg-BG"/>
                             </w:rPr>
                             <w:drawing>
                               <wp:inline distT="0" distB="0" distL="0" distR="0" wp14:anchorId="0FFE28B6" wp14:editId="246C8318">
@@ -15680,7 +15768,7 @@
                               <w:noProof/>
                               <w:sz w:val="20"/>
                               <w:szCs w:val="20"/>
-                              <w:lang w:val="en-US"/>
+                              <w:lang w:eastAsia="bg-BG"/>
                             </w:rPr>
                             <w:drawing>
                               <wp:inline distT="0" distB="0" distL="0" distR="0" wp14:anchorId="71EDF34D" wp14:editId="509BCB08">
@@ -15733,7 +15821,7 @@
                               <w:noProof/>
                               <w:sz w:val="20"/>
                               <w:szCs w:val="20"/>
-                              <w:lang w:val="en-US"/>
+                              <w:lang w:eastAsia="bg-BG"/>
                             </w:rPr>
                             <w:drawing>
                               <wp:inline distT="0" distB="0" distL="0" distR="0" wp14:anchorId="03C8C7B4" wp14:editId="48A1F70B">
@@ -15786,7 +15874,7 @@
                               <w:noProof/>
                               <w:sz w:val="20"/>
                               <w:szCs w:val="20"/>
-                              <w:lang w:val="en-US"/>
+                              <w:lang w:eastAsia="bg-BG"/>
                             </w:rPr>
                             <w:drawing>
                               <wp:inline distT="0" distB="0" distL="0" distR="0" wp14:anchorId="088F32BF" wp14:editId="789A8361">
@@ -15839,7 +15927,7 @@
                               <w:noProof/>
                               <w:sz w:val="20"/>
                               <w:szCs w:val="20"/>
-                              <w:lang w:val="en-US"/>
+                              <w:lang w:eastAsia="bg-BG"/>
                             </w:rPr>
                             <w:drawing>
                               <wp:inline distT="0" distB="0" distL="0" distR="0" wp14:anchorId="5AAF10B4" wp14:editId="0920BBF6">
@@ -15892,7 +15980,7 @@
                               <w:noProof/>
                               <w:sz w:val="20"/>
                               <w:szCs w:val="20"/>
-                              <w:lang w:val="en-US"/>
+                              <w:lang w:eastAsia="bg-BG"/>
                             </w:rPr>
                             <w:drawing>
                               <wp:inline distT="0" distB="0" distL="0" distR="0" wp14:anchorId="47D7756E" wp14:editId="2FC0C51E">
@@ -15945,7 +16033,7 @@
                               <w:noProof/>
                               <w:sz w:val="20"/>
                               <w:szCs w:val="20"/>
-                              <w:lang w:val="en-US"/>
+                              <w:lang w:eastAsia="bg-BG"/>
                             </w:rPr>
                             <w:drawing>
                               <wp:inline distT="0" distB="0" distL="0" distR="0" wp14:anchorId="1156E6AB" wp14:editId="4DDBEEA2">
@@ -15998,7 +16086,7 @@
                               <w:noProof/>
                               <w:sz w:val="20"/>
                               <w:szCs w:val="20"/>
-                              <w:lang w:val="en-US"/>
+                              <w:lang w:eastAsia="bg-BG"/>
                             </w:rPr>
                             <w:drawing>
                               <wp:inline distT="0" distB="0" distL="0" distR="0" wp14:anchorId="095EA5C1" wp14:editId="0F099BFB">
@@ -16051,7 +16139,7 @@
                               <w:noProof/>
                               <w:sz w:val="20"/>
                               <w:szCs w:val="20"/>
-                              <w:lang w:val="en-US"/>
+                              <w:lang w:eastAsia="bg-BG"/>
                             </w:rPr>
                             <w:drawing>
                               <wp:inline distT="0" distB="0" distL="0" distR="0" wp14:anchorId="7EB1AEDE" wp14:editId="018E6DD1">
@@ -16731,7 +16819,7 @@
     <w:r>
       <w:rPr>
         <w:noProof/>
-        <w:lang w:val="en-US"/>
+        <w:lang w:eastAsia="bg-BG"/>
       </w:rPr>
       <mc:AlternateContent>
         <mc:Choice Requires="wps">
@@ -16806,7 +16894,7 @@
     <w:r>
       <w:rPr>
         <w:noProof/>
-        <w:lang w:val="en-US"/>
+        <w:lang w:eastAsia="bg-BG"/>
       </w:rPr>
       <mc:AlternateContent>
         <mc:Choice Requires="wps">
@@ -16859,7 +16947,7 @@
                               <w:noProof/>
                               <w:sz w:val="20"/>
                               <w:szCs w:val="20"/>
-                              <w:lang w:val="en-US"/>
+                              <w:lang w:eastAsia="bg-BG"/>
                             </w:rPr>
                             <w:drawing>
                               <wp:inline distT="0" distB="0" distL="0" distR="0" wp14:anchorId="5805E3EE" wp14:editId="75060AE2">

</xml_diff>